<commit_message>
Finished Gunning Fog for ChatGPT MaxMin1 Prompt2
</commit_message>
<xml_diff>
--- a/Version1PromptPiTestResults.docx
+++ b/Version1PromptPiTestResults.docx
@@ -66,14 +66,7 @@
                 <w:b/>
                 <w:bCs/>
               </w:rPr>
-              <w:t xml:space="preserve"> Line Coverage</w:t>
-            </w:r>
-            <w:r>
-              <w:rPr>
-                <w:b/>
-                <w:bCs/>
-              </w:rPr>
-              <w:t xml:space="preserve"> for Green Test Suites</w:t>
+              <w:t xml:space="preserve"> </w:t>
             </w:r>
           </w:p>
         </w:tc>
@@ -95,14 +88,7 @@
                 <w:b/>
                 <w:bCs/>
               </w:rPr>
-              <w:t>Llama3</w:t>
-            </w:r>
-            <w:r>
-              <w:rPr>
-                <w:b/>
-                <w:bCs/>
-              </w:rPr>
-              <w:t xml:space="preserve"> Line Coverage</w:t>
+              <w:t>Llama</w:t>
             </w:r>
             <w:r>
               <w:rPr>
@@ -116,7 +102,14 @@
                 <w:b/>
                 <w:bCs/>
               </w:rPr>
-              <w:t>for Green Test Suites</w:t>
+              <w:t>3</w:t>
+            </w:r>
+            <w:r>
+              <w:rPr>
+                <w:b/>
+                <w:bCs/>
+              </w:rPr>
+              <w:t xml:space="preserve"> </w:t>
             </w:r>
           </w:p>
         </w:tc>
@@ -393,6 +386,9 @@
             <w:r>
               <w:t>0</w:t>
             </w:r>
+            <w:r>
+              <w:t xml:space="preserve"> / 77</w:t>
+            </w:r>
           </w:p>
         </w:tc>
         <w:tc>
@@ -406,6 +402,9 @@
             <w:r>
               <w:t>0</w:t>
             </w:r>
+            <w:r>
+              <w:t xml:space="preserve"> / 77</w:t>
+            </w:r>
           </w:p>
         </w:tc>
         <w:tc>
@@ -419,6 +418,9 @@
             <w:r>
               <w:t>0</w:t>
             </w:r>
+            <w:r>
+              <w:t xml:space="preserve"> / 77</w:t>
+            </w:r>
           </w:p>
         </w:tc>
         <w:tc>
@@ -432,6 +434,9 @@
             <w:r>
               <w:t>0</w:t>
             </w:r>
+            <w:r>
+              <w:t xml:space="preserve"> / 77</w:t>
+            </w:r>
           </w:p>
         </w:tc>
         <w:tc>
@@ -445,6 +450,9 @@
             <w:r>
               <w:t>77</w:t>
             </w:r>
+            <w:r>
+              <w:t xml:space="preserve"> / 77</w:t>
+            </w:r>
           </w:p>
         </w:tc>
         <w:tc>
@@ -458,6 +466,9 @@
             <w:r>
               <w:t>0</w:t>
             </w:r>
+            <w:r>
+              <w:t xml:space="preserve"> / 41</w:t>
+            </w:r>
           </w:p>
         </w:tc>
         <w:tc>
@@ -471,6 +482,9 @@
             <w:r>
               <w:t>0</w:t>
             </w:r>
+            <w:r>
+              <w:t xml:space="preserve"> / 41</w:t>
+            </w:r>
           </w:p>
         </w:tc>
         <w:tc>
@@ -484,6 +498,9 @@
             <w:r>
               <w:t>0</w:t>
             </w:r>
+            <w:r>
+              <w:t xml:space="preserve"> / 41</w:t>
+            </w:r>
           </w:p>
         </w:tc>
         <w:tc>
@@ -497,6 +514,9 @@
             <w:r>
               <w:t>0</w:t>
             </w:r>
+            <w:r>
+              <w:t xml:space="preserve"> / 41</w:t>
+            </w:r>
           </w:p>
         </w:tc>
         <w:tc>
@@ -507,6 +527,18 @@
             <w:pPr>
               <w:jc w:val="center"/>
             </w:pPr>
+            <w:r>
+              <w:t>41</w:t>
+            </w:r>
+            <w:r>
+              <w:t xml:space="preserve"> </w:t>
+            </w:r>
+            <w:r>
+              <w:t>/</w:t>
+            </w:r>
+            <w:r>
+              <w:t xml:space="preserve"> </w:t>
+            </w:r>
             <w:r>
               <w:t>41</w:t>
             </w:r>
@@ -515,6 +547,42 @@
       </w:tr>
       <w:bookmarkEnd w:id="0"/>
     </w:tbl>
+    <w:p/>
+    <w:p>
+      <w:pPr>
+        <w:jc w:val="center"/>
+        <w:rPr>
+          <w:b/>
+          <w:bCs/>
+        </w:rPr>
+      </w:pPr>
+      <w:r>
+        <w:rPr>
+          <w:b/>
+          <w:bCs/>
+        </w:rPr>
+        <w:t xml:space="preserve">Line Coverage for </w:t>
+      </w:r>
+      <w:r>
+        <w:rPr>
+          <w:b/>
+          <w:bCs/>
+        </w:rPr>
+        <w:t xml:space="preserve">all 10 Java Program’s </w:t>
+      </w:r>
+      <w:r>
+        <w:rPr>
+          <w:b/>
+          <w:bCs/>
+        </w:rPr>
+        <w:t>Green Test Suites of ChatGPT &amp; Llama 3 with Prompt 1</w:t>
+      </w:r>
+    </w:p>
+    <w:p>
+      <w:r>
+        <w:t xml:space="preserve">Green Test Suites refer to Test Suites where all unit test pass. The upper bounds are exclusive except the 80 – 100 percentage range. </w:t>
+      </w:r>
+    </w:p>
     <w:p/>
     <w:p/>
     <w:p/>
@@ -535,10 +603,70 @@
     <w:p/>
     <w:p/>
     <w:p/>
-    <w:p/>
-    <w:p/>
-    <w:p/>
-    <w:p/>
+    <w:p>
+      <w:pPr>
+        <w:jc w:val="center"/>
+        <w:rPr>
+          <w:b/>
+          <w:bCs/>
+        </w:rPr>
+      </w:pPr>
+      <w:r>
+        <w:rPr>
+          <w:b/>
+          <w:bCs/>
+        </w:rPr>
+        <w:lastRenderedPageBreak/>
+        <w:t>Mutation</w:t>
+      </w:r>
+      <w:r>
+        <w:rPr>
+          <w:b/>
+          <w:bCs/>
+        </w:rPr>
+        <w:t xml:space="preserve"> </w:t>
+      </w:r>
+      <w:r>
+        <w:rPr>
+          <w:b/>
+          <w:bCs/>
+        </w:rPr>
+        <w:t>Score</w:t>
+      </w:r>
+      <w:r>
+        <w:rPr>
+          <w:b/>
+          <w:bCs/>
+        </w:rPr>
+        <w:t xml:space="preserve"> for</w:t>
+      </w:r>
+      <w:r>
+        <w:rPr>
+          <w:b/>
+          <w:bCs/>
+        </w:rPr>
+        <w:t xml:space="preserve"> </w:t>
+      </w:r>
+      <w:r>
+        <w:rPr>
+          <w:b/>
+          <w:bCs/>
+        </w:rPr>
+        <w:t>all 10 Java Program’s</w:t>
+      </w:r>
+      <w:r>
+        <w:rPr>
+          <w:b/>
+          <w:bCs/>
+        </w:rPr>
+        <w:t xml:space="preserve"> Green Test Suites of ChatGPT &amp; Llama 3 with Prompt 1</w:t>
+      </w:r>
+    </w:p>
+    <w:p>
+      <w:r>
+        <w:t xml:space="preserve">Green Test Suites refer to Test Suites where all unit test pass. The upper bounds are exclusive except the 80 – 100 percentage range. </w:t>
+      </w:r>
+    </w:p>
     <w:p/>
     <w:tbl>
       <w:tblPr>
@@ -603,21 +731,7 @@
                 <w:b/>
                 <w:bCs/>
               </w:rPr>
-              <w:t xml:space="preserve"> Mutation Score</w:t>
-            </w:r>
-            <w:r>
-              <w:rPr>
-                <w:b/>
-                <w:bCs/>
-              </w:rPr>
               <w:t xml:space="preserve"> </w:t>
-            </w:r>
-            <w:r>
-              <w:rPr>
-                <w:b/>
-                <w:bCs/>
-              </w:rPr>
-              <w:t>for Green Test Suites</w:t>
             </w:r>
           </w:p>
         </w:tc>
@@ -639,14 +753,7 @@
                 <w:b/>
                 <w:bCs/>
               </w:rPr>
-              <w:t>Llama3</w:t>
-            </w:r>
-            <w:r>
-              <w:rPr>
-                <w:b/>
-                <w:bCs/>
-              </w:rPr>
-              <w:t xml:space="preserve"> Mutation Score</w:t>
+              <w:t>Llama</w:t>
             </w:r>
             <w:r>
               <w:rPr>
@@ -660,7 +767,14 @@
                 <w:b/>
                 <w:bCs/>
               </w:rPr>
-              <w:t>for Green Test Suites</w:t>
+              <w:t>3</w:t>
+            </w:r>
+            <w:r>
+              <w:rPr>
+                <w:b/>
+                <w:bCs/>
+              </w:rPr>
+              <w:t xml:space="preserve"> </w:t>
             </w:r>
           </w:p>
         </w:tc>
@@ -937,6 +1051,9 @@
             <w:r>
               <w:t>0</w:t>
             </w:r>
+            <w:r>
+              <w:t xml:space="preserve"> / 77</w:t>
+            </w:r>
           </w:p>
         </w:tc>
         <w:tc>
@@ -950,6 +1067,9 @@
             <w:r>
               <w:t>6</w:t>
             </w:r>
+            <w:r>
+              <w:t xml:space="preserve"> / 77</w:t>
+            </w:r>
           </w:p>
         </w:tc>
         <w:tc>
@@ -963,6 +1083,9 @@
             <w:r>
               <w:t>2</w:t>
             </w:r>
+            <w:r>
+              <w:t xml:space="preserve"> / 77</w:t>
+            </w:r>
           </w:p>
         </w:tc>
         <w:tc>
@@ -976,6 +1099,9 @@
             <w:r>
               <w:t>14</w:t>
             </w:r>
+            <w:r>
+              <w:t xml:space="preserve"> / 77</w:t>
+            </w:r>
           </w:p>
         </w:tc>
         <w:tc>
@@ -989,6 +1115,9 @@
             <w:r>
               <w:t>55</w:t>
             </w:r>
+            <w:r>
+              <w:t xml:space="preserve"> / 77</w:t>
+            </w:r>
           </w:p>
         </w:tc>
         <w:tc>
@@ -1002,6 +1131,9 @@
             <w:r>
               <w:t>0</w:t>
             </w:r>
+            <w:r>
+              <w:t xml:space="preserve"> / 41</w:t>
+            </w:r>
           </w:p>
         </w:tc>
         <w:tc>
@@ -1015,6 +1147,9 @@
             <w:r>
               <w:t>0</w:t>
             </w:r>
+            <w:r>
+              <w:t xml:space="preserve"> / 41</w:t>
+            </w:r>
           </w:p>
         </w:tc>
         <w:tc>
@@ -1028,6 +1163,9 @@
             <w:r>
               <w:t>1</w:t>
             </w:r>
+            <w:r>
+              <w:t xml:space="preserve"> / 41</w:t>
+            </w:r>
           </w:p>
         </w:tc>
         <w:tc>
@@ -1041,6 +1179,9 @@
             <w:r>
               <w:t>13</w:t>
             </w:r>
+            <w:r>
+              <w:t xml:space="preserve"> / 41</w:t>
+            </w:r>
           </w:p>
         </w:tc>
         <w:tc>
@@ -1053,6 +1194,9 @@
             </w:pPr>
             <w:r>
               <w:t>27</w:t>
+            </w:r>
+            <w:r>
+              <w:t xml:space="preserve"> / 41</w:t>
             </w:r>
           </w:p>
         </w:tc>

</xml_diff>